<commit_message>
Added README + last finishes of the project
</commit_message>
<xml_diff>
--- a/algorithm description.docx
+++ b/algorithm description.docx
@@ -7,10 +7,7 @@
         <w:bidi w:val="0"/>
       </w:pPr>
       <w:r>
-        <w:t>The algorithm</w:t>
-      </w:r>
-      <w:r>
-        <w:t xml:space="preserve"> to smoothen the camera pose trajectory is split to 2 parts:</w:t>
+        <w:t>The algorithm to smoothen the camera pose trajectory is split to 2 parts:</w:t>
       </w:r>
     </w:p>
     <w:p>
@@ -23,7 +20,23 @@
         <w:bidi w:val="0"/>
       </w:pPr>
       <w:r>
-        <w:t>Finding the optimal (initial_camera_pose, last_camera_pose) pair – or, in other words, determine which frames should be cut out ("excluded").</w:t>
+        <w:t>Finding the optimal (</w:t>
+      </w:r>
+      <w:proofErr w:type="spellStart"/>
+      <w:r>
+        <w:t>initial_camera_pose</w:t>
+      </w:r>
+      <w:proofErr w:type="spellEnd"/>
+      <w:r>
+        <w:t xml:space="preserve">, </w:t>
+      </w:r>
+      <w:proofErr w:type="spellStart"/>
+      <w:r>
+        <w:t>last_camera_pose</w:t>
+      </w:r>
+      <w:proofErr w:type="spellEnd"/>
+      <w:r>
+        <w:t>) pair – or, in other words, determine which frames should be cut out ("excluded").</w:t>
       </w:r>
     </w:p>
     <w:p>
@@ -36,7 +49,23 @@
         <w:bidi w:val="0"/>
       </w:pPr>
       <w:r>
-        <w:t>Generating new frames to connect the new last_camera_pose and the new initial_camera_pose in a smooth pattern.</w:t>
+        <w:t xml:space="preserve">Generating new frames to connect the new </w:t>
+      </w:r>
+      <w:proofErr w:type="spellStart"/>
+      <w:r>
+        <w:t>last_camera_pose</w:t>
+      </w:r>
+      <w:proofErr w:type="spellEnd"/>
+      <w:r>
+        <w:t xml:space="preserve"> and the new </w:t>
+      </w:r>
+      <w:proofErr w:type="spellStart"/>
+      <w:r>
+        <w:t>initial_camera_pose</w:t>
+      </w:r>
+      <w:proofErr w:type="spellEnd"/>
+      <w:r>
+        <w:t xml:space="preserve"> in a smooth pattern.</w:t>
       </w:r>
     </w:p>
     <w:p>
@@ -56,7 +85,23 @@
         <w:t xml:space="preserve">To decide how to perform part 1 of the algorithm – which is, to determine which </w:t>
       </w:r>
       <w:r>
-        <w:t>new initial_camera_pose and last_camera_pose pair to use (which means, the frames in between will be excluded)</w:t>
+        <w:t xml:space="preserve">new </w:t>
+      </w:r>
+      <w:proofErr w:type="spellStart"/>
+      <w:r>
+        <w:t>initial_camera_pose</w:t>
+      </w:r>
+      <w:proofErr w:type="spellEnd"/>
+      <w:r>
+        <w:t xml:space="preserve"> and </w:t>
+      </w:r>
+      <w:proofErr w:type="spellStart"/>
+      <w:r>
+        <w:t>last_camera_pose</w:t>
+      </w:r>
+      <w:proofErr w:type="spellEnd"/>
+      <w:r>
+        <w:t xml:space="preserve"> pair to use (which means, the frames in between will be excluded)</w:t>
       </w:r>
       <w:r>
         <w:t>, I initially made a reduction to the 2D plane.</w:t>
@@ -67,7 +112,39 @@
         <w:bidi w:val="0"/>
       </w:pPr>
       <w:r>
-        <w:t>I looked at the first pair of poses (pos[1] and pos[0]), and last pair of poses (pos[-2] and pos[-1]) and draw a ray from each pair of consecutive points</w:t>
+        <w:t>I looked at the first pair of poses (</w:t>
+      </w:r>
+      <w:proofErr w:type="gramStart"/>
+      <w:r>
+        <w:t>pos[</w:t>
+      </w:r>
+      <w:proofErr w:type="gramEnd"/>
+      <w:r>
+        <w:t xml:space="preserve">1] and </w:t>
+      </w:r>
+      <w:proofErr w:type="gramStart"/>
+      <w:r>
+        <w:t>pos[</w:t>
+      </w:r>
+      <w:proofErr w:type="gramEnd"/>
+      <w:r>
+        <w:t>0]), and last pair of poses (</w:t>
+      </w:r>
+      <w:proofErr w:type="gramStart"/>
+      <w:r>
+        <w:t>pos[</w:t>
+      </w:r>
+      <w:proofErr w:type="gramEnd"/>
+      <w:r>
+        <w:t xml:space="preserve">-2] and </w:t>
+      </w:r>
+      <w:proofErr w:type="gramStart"/>
+      <w:r>
+        <w:t>pos[</w:t>
+      </w:r>
+      <w:proofErr w:type="gramEnd"/>
+      <w:r>
+        <w:t>-1]) and draw a ray from each pair of consecutive points</w:t>
       </w:r>
     </w:p>
     <w:p>
@@ -83,11 +160,59 @@
         <w:t xml:space="preserve">The </w:t>
       </w:r>
       <w:r>
-        <w:t>"first_ray", which is the a ray which initiates at pos[1] and passes through pos[0].</w:t>
+        <w:t>"</w:t>
+      </w:r>
+      <w:proofErr w:type="spellStart"/>
+      <w:r>
+        <w:t>first_ray</w:t>
+      </w:r>
+      <w:proofErr w:type="spellEnd"/>
+      <w:r>
+        <w:t xml:space="preserve">", which is </w:t>
+      </w:r>
+      <w:proofErr w:type="gramStart"/>
+      <w:r>
+        <w:t>the a</w:t>
+      </w:r>
+      <w:proofErr w:type="gramEnd"/>
+      <w:r>
+        <w:t xml:space="preserve"> ray which initiates at </w:t>
+      </w:r>
+      <w:proofErr w:type="gramStart"/>
+      <w:r>
+        <w:t>pos[</w:t>
+      </w:r>
+      <w:proofErr w:type="gramEnd"/>
+      <w:r>
+        <w:t xml:space="preserve">1] and passes through </w:t>
+      </w:r>
+      <w:proofErr w:type="gramStart"/>
+      <w:r>
+        <w:t>pos[</w:t>
+      </w:r>
+      <w:proofErr w:type="gramEnd"/>
+      <w:r>
+        <w:t>0].</w:t>
       </w:r>
       <w:r>
         <w:br/>
-        <w:t>We say that the first_ray is defined by the first pose (pos[0]).</w:t>
+        <w:t xml:space="preserve">We say that the </w:t>
+      </w:r>
+      <w:proofErr w:type="spellStart"/>
+      <w:r>
+        <w:t>first_ray</w:t>
+      </w:r>
+      <w:proofErr w:type="spellEnd"/>
+      <w:r>
+        <w:t xml:space="preserve"> is defined by the first pose (</w:t>
+      </w:r>
+      <w:proofErr w:type="gramStart"/>
+      <w:r>
+        <w:t>pos[</w:t>
+      </w:r>
+      <w:proofErr w:type="gramEnd"/>
+      <w:r>
+        <w:t>0]).</w:t>
       </w:r>
     </w:p>
     <w:p>
@@ -102,56 +227,57 @@
       <w:r>
         <w:t>The "</w:t>
       </w:r>
-      <w:r>
-        <w:t>last</w:t>
-      </w:r>
-      <w:r>
-        <w:t xml:space="preserve">_ray", which is </w:t>
-      </w:r>
-      <w:r>
-        <w:t xml:space="preserve">the </w:t>
-      </w:r>
-      <w:r>
-        <w:t>a ray which initiates at pos[</w:t>
-      </w:r>
-      <w:r>
-        <w:t>-2</w:t>
-      </w:r>
-      <w:r>
-        <w:t>] and passes through pos[</w:t>
-      </w:r>
-      <w:r>
-        <w:t>-1</w:t>
-      </w:r>
-      <w:r>
-        <w:t>]</w:t>
-      </w:r>
-      <w:r>
-        <w:t>.</w:t>
+      <w:proofErr w:type="spellStart"/>
+      <w:r>
+        <w:t>last_ray</w:t>
+      </w:r>
+      <w:proofErr w:type="spellEnd"/>
+      <w:r>
+        <w:t xml:space="preserve">", which is </w:t>
+      </w:r>
+      <w:proofErr w:type="gramStart"/>
+      <w:r>
+        <w:t>the a</w:t>
+      </w:r>
+      <w:proofErr w:type="gramEnd"/>
+      <w:r>
+        <w:t xml:space="preserve"> ray which initiates at </w:t>
+      </w:r>
+      <w:proofErr w:type="gramStart"/>
+      <w:r>
+        <w:t>pos[</w:t>
+      </w:r>
+      <w:proofErr w:type="gramEnd"/>
+      <w:r>
+        <w:t xml:space="preserve">-2] and passes through </w:t>
+      </w:r>
+      <w:proofErr w:type="gramStart"/>
+      <w:r>
+        <w:t>pos[</w:t>
+      </w:r>
+      <w:proofErr w:type="gramEnd"/>
+      <w:r>
+        <w:t>-1].</w:t>
       </w:r>
       <w:r>
         <w:br/>
-      </w:r>
-      <w:r>
         <w:t xml:space="preserve">We say that the </w:t>
       </w:r>
-      <w:r>
-        <w:t>last</w:t>
-      </w:r>
-      <w:r>
-        <w:t>_ray is defined by the</w:t>
-      </w:r>
-      <w:r>
-        <w:t xml:space="preserve"> last</w:t>
-      </w:r>
-      <w:r>
-        <w:t xml:space="preserve"> pose (pos[</w:t>
-      </w:r>
-      <w:r>
-        <w:t>-1</w:t>
-      </w:r>
-      <w:r>
-        <w:t>]).</w:t>
+      <w:proofErr w:type="spellStart"/>
+      <w:r>
+        <w:t>last_ray</w:t>
+      </w:r>
+      <w:proofErr w:type="spellEnd"/>
+      <w:r>
+        <w:t xml:space="preserve"> is defined by the last pose (</w:t>
+      </w:r>
+      <w:proofErr w:type="gramStart"/>
+      <w:r>
+        <w:t>pos[</w:t>
+      </w:r>
+      <w:proofErr w:type="gramEnd"/>
+      <w:r>
+        <w:t>-1]).</w:t>
       </w:r>
     </w:p>
     <w:p>
@@ -172,7 +298,47 @@
         <w:bidi w:val="0"/>
       </w:pPr>
       <w:r>
-        <w:t>If first_ray and last_ray doesn't intersect, then the (pos[0], pos[-1]) pair isn't good enough as the edge points of the trajectory.</w:t>
+        <w:t xml:space="preserve">If </w:t>
+      </w:r>
+      <w:proofErr w:type="spellStart"/>
+      <w:r>
+        <w:t>first_ray</w:t>
+      </w:r>
+      <w:proofErr w:type="spellEnd"/>
+      <w:r>
+        <w:t xml:space="preserve"> and </w:t>
+      </w:r>
+      <w:proofErr w:type="spellStart"/>
+      <w:r>
+        <w:t>last_ray</w:t>
+      </w:r>
+      <w:proofErr w:type="spellEnd"/>
+      <w:r>
+        <w:t xml:space="preserve"> </w:t>
+      </w:r>
+      <w:proofErr w:type="gramStart"/>
+      <w:r>
+        <w:t>doesn't</w:t>
+      </w:r>
+      <w:proofErr w:type="gramEnd"/>
+      <w:r>
+        <w:t xml:space="preserve"> intersect, then the (</w:t>
+      </w:r>
+      <w:proofErr w:type="gramStart"/>
+      <w:r>
+        <w:t>pos[</w:t>
+      </w:r>
+      <w:proofErr w:type="gramEnd"/>
+      <w:r>
+        <w:t xml:space="preserve">0], </w:t>
+      </w:r>
+      <w:proofErr w:type="gramStart"/>
+      <w:r>
+        <w:t>pos[</w:t>
+      </w:r>
+      <w:proofErr w:type="gramEnd"/>
+      <w:r>
+        <w:t>-1]) pair isn't good enough as the edge points of the trajectory.</w:t>
       </w:r>
     </w:p>
     <w:p>
@@ -194,7 +360,23 @@
         <w:bidi w:val="0"/>
       </w:pPr>
       <w:r>
-        <w:t>Therefore, a new first_pose and last_pose pair should be found iteratively.</w:t>
+        <w:t xml:space="preserve">Therefore, a new </w:t>
+      </w:r>
+      <w:proofErr w:type="spellStart"/>
+      <w:r>
+        <w:t>first_pose</w:t>
+      </w:r>
+      <w:proofErr w:type="spellEnd"/>
+      <w:r>
+        <w:t xml:space="preserve"> and </w:t>
+      </w:r>
+      <w:proofErr w:type="spellStart"/>
+      <w:r>
+        <w:t>last_pose</w:t>
+      </w:r>
+      <w:proofErr w:type="spellEnd"/>
+      <w:r>
+        <w:t xml:space="preserve"> pair should be found iteratively.</w:t>
       </w:r>
     </w:p>
     <w:p>
@@ -203,7 +385,15 @@
         <w:bidi w:val="0"/>
       </w:pPr>
       <w:r>
-        <w:t>There is O(n^2) such pairs.</w:t>
+        <w:t xml:space="preserve">There </w:t>
+      </w:r>
+      <w:proofErr w:type="gramStart"/>
+      <w:r>
+        <w:t>is</w:t>
+      </w:r>
+      <w:proofErr w:type="gramEnd"/>
+      <w:r>
+        <w:t xml:space="preserve"> O(n^2) such pairs.</w:t>
       </w:r>
     </w:p>
     <w:p>
@@ -216,7 +406,15 @@
         <w:bidi w:val="0"/>
       </w:pPr>
       <w:r>
-        <w:t>If there is, then save pair of new poses including the number of frames excluded for later consideration and continue.</w:t>
+        <w:t xml:space="preserve">If there is, then save </w:t>
+      </w:r>
+      <w:proofErr w:type="gramStart"/>
+      <w:r>
+        <w:t>pair</w:t>
+      </w:r>
+      <w:proofErr w:type="gramEnd"/>
+      <w:r>
+        <w:t xml:space="preserve"> of new poses including the number of frames excluded for later consideration and continue.</w:t>
       </w:r>
     </w:p>
     <w:p>
@@ -282,15 +480,37 @@
       </w:r>
       <w:r>
         <w:br/>
-      </w:r>
-      <w:r>
         <w:t xml:space="preserve">We find the </w:t>
       </w:r>
       <w:r>
         <w:t xml:space="preserve">closest </w:t>
       </w:r>
       <w:r>
-        <w:t xml:space="preserve">points on first_ray and last_ray respectively, and consider it </w:t>
+        <w:t xml:space="preserve">points on </w:t>
+      </w:r>
+      <w:proofErr w:type="spellStart"/>
+      <w:r>
+        <w:t>first_ray</w:t>
+      </w:r>
+      <w:proofErr w:type="spellEnd"/>
+      <w:r>
+        <w:t xml:space="preserve"> and </w:t>
+      </w:r>
+      <w:proofErr w:type="spellStart"/>
+      <w:r>
+        <w:t>last_ray</w:t>
+      </w:r>
+      <w:proofErr w:type="spellEnd"/>
+      <w:r>
+        <w:t xml:space="preserve"> </w:t>
+      </w:r>
+      <w:proofErr w:type="gramStart"/>
+      <w:r>
+        <w:t>respectively, and</w:t>
+      </w:r>
+      <w:proofErr w:type="gramEnd"/>
+      <w:r>
+        <w:t xml:space="preserve"> consider it </w:t>
       </w:r>
       <w:r>
         <w:t xml:space="preserve">as </w:t>
@@ -326,10 +546,7 @@
       </w:pPr>
       <w:r>
         <w:lastRenderedPageBreak/>
-        <w:t xml:space="preserve">To test the algorithm on different camera position trajectories, I've implemented </w:t>
-      </w:r>
-      <w:r>
-        <w:t>2 simulators:</w:t>
+        <w:t>To test the algorithm on different camera position trajectories, I've implemented 2 simulators:</w:t>
       </w:r>
       <w:r>
         <w:br/>
@@ -344,10 +561,15 @@
         <w:t xml:space="preserve"> </w:t>
       </w:r>
       <w:r>
-        <w:t>A</w:t>
-      </w:r>
-      <w:r>
-        <w:t xml:space="preserve"> camera pose synthesizer simulator which allows you to manually draw a trajectory of camera poses.</w:t>
+        <w:t xml:space="preserve">A camera </w:t>
+      </w:r>
+      <w:proofErr w:type="gramStart"/>
+      <w:r>
+        <w:t>pose</w:t>
+      </w:r>
+      <w:proofErr w:type="gramEnd"/>
+      <w:r>
+        <w:t xml:space="preserve"> synthesizer simulator which allows you to manually draw a trajectory of camera poses.</w:t>
       </w:r>
     </w:p>
     <w:p>
@@ -407,13 +629,7 @@
         <w:bidi w:val="0"/>
       </w:pPr>
       <w:r>
-        <w:t xml:space="preserve">Example 1 – </w:t>
-      </w:r>
-      <w:r>
-        <w:t xml:space="preserve">testing the algorithm on an </w:t>
-      </w:r>
-      <w:r>
-        <w:t>easy trajectory</w:t>
+        <w:t>Example 1 – testing the algorithm on an easy trajectory</w:t>
       </w:r>
     </w:p>
     <w:p>
@@ -493,13 +709,13 @@
     <w:p>
       <w:pPr>
         <w:rPr>
-          <w:rFonts w:hint="cs"/>
           <w:rtl/>
         </w:rPr>
       </w:pPr>
       <w:r>
         <w:rPr>
           <w:rFonts w:cs="Arial"/>
+          <w:noProof/>
           <w:rtl/>
         </w:rPr>
         <w:lastRenderedPageBreak/>
@@ -773,22 +989,15 @@
         <w:t>3</w:t>
       </w:r>
       <w:r>
-        <w:t xml:space="preserve"> – </w:t>
-      </w:r>
-      <w:r>
-        <w:t>2</w:t>
-      </w:r>
-      <w:r>
-        <w:t xml:space="preserve"> frame </w:t>
-      </w:r>
-      <w:r>
-        <w:t>are</w:t>
-      </w:r>
-      <w:r>
-        <w:t xml:space="preserve"> excluded</w:t>
-      </w:r>
-      <w:r>
-        <w:t xml:space="preserve"> (both from the start)</w:t>
+        <w:t xml:space="preserve"> – 2 </w:t>
+      </w:r>
+      <w:proofErr w:type="gramStart"/>
+      <w:r>
+        <w:t>frame</w:t>
+      </w:r>
+      <w:proofErr w:type="gramEnd"/>
+      <w:r>
+        <w:t xml:space="preserve"> are excluded (both from the start)</w:t>
       </w:r>
     </w:p>
     <w:p>
@@ -853,16 +1062,15 @@
         <w:t>4</w:t>
       </w:r>
       <w:r>
-        <w:t xml:space="preserve"> – </w:t>
-      </w:r>
-      <w:r>
-        <w:t>3</w:t>
-      </w:r>
-      <w:r>
-        <w:t xml:space="preserve"> frame are excluded</w:t>
-      </w:r>
-      <w:r>
-        <w:t xml:space="preserve"> (all from the start)</w:t>
+        <w:t xml:space="preserve"> – 3 </w:t>
+      </w:r>
+      <w:proofErr w:type="gramStart"/>
+      <w:r>
+        <w:t>frame</w:t>
+      </w:r>
+      <w:proofErr w:type="gramEnd"/>
+      <w:r>
+        <w:t xml:space="preserve"> are excluded (all from the start)</w:t>
       </w:r>
     </w:p>
     <w:p>
@@ -927,16 +1135,15 @@
         <w:t>5</w:t>
       </w:r>
       <w:r>
-        <w:t xml:space="preserve"> – </w:t>
-      </w:r>
-      <w:r>
-        <w:t>4</w:t>
-      </w:r>
-      <w:r>
-        <w:t xml:space="preserve"> frame are excluded</w:t>
-      </w:r>
-      <w:r>
-        <w:t xml:space="preserve"> (all from the start)</w:t>
+        <w:t xml:space="preserve"> – 4 </w:t>
+      </w:r>
+      <w:proofErr w:type="gramStart"/>
+      <w:r>
+        <w:t>frame</w:t>
+      </w:r>
+      <w:proofErr w:type="gramEnd"/>
+      <w:r>
+        <w:t xml:space="preserve"> are excluded (all from the start)</w:t>
       </w:r>
     </w:p>
     <w:p>
@@ -1001,22 +1208,13 @@
       </w:pPr>
       <w:r>
         <w:lastRenderedPageBreak/>
-        <w:t xml:space="preserve">Example </w:t>
-      </w:r>
-      <w:r>
-        <w:t>2</w:t>
-      </w:r>
-      <w:r>
-        <w:t xml:space="preserve"> – </w:t>
+        <w:t xml:space="preserve">Example 2 – </w:t>
       </w:r>
       <w:r>
         <w:t>Testing the algorithm on a h</w:t>
       </w:r>
       <w:r>
-        <w:t xml:space="preserve">arder </w:t>
-      </w:r>
-      <w:r>
-        <w:t>trajectory</w:t>
+        <w:t>arder trajectory</w:t>
       </w:r>
     </w:p>
     <w:p>
@@ -1032,6 +1230,9 @@
         <w:bidi w:val="0"/>
       </w:pPr>
       <w:r>
+        <w:rPr>
+          <w:noProof/>
+        </w:rPr>
         <w:drawing>
           <wp:inline distT="0" distB="0" distL="0" distR="0" wp14:anchorId="75C1D1A6" wp14:editId="0B1269B3">
             <wp:extent cx="5274310" cy="4484370"/>
@@ -1083,11 +1284,11 @@
     <w:p>
       <w:pPr>
         <w:bidi w:val="0"/>
-        <w:rPr>
-          <w:rFonts w:hint="cs"/>
-        </w:rPr>
-      </w:pPr>
-      <w:r>
+      </w:pPr>
+      <w:r>
+        <w:rPr>
+          <w:noProof/>
+        </w:rPr>
         <w:drawing>
           <wp:inline distT="0" distB="0" distL="0" distR="0" wp14:anchorId="78D019AB" wp14:editId="5A01B428">
             <wp:extent cx="2734057" cy="1619476"/>
@@ -1162,6 +1363,9 @@
         <w:bidi w:val="0"/>
       </w:pPr>
       <w:r>
+        <w:rPr>
+          <w:noProof/>
+        </w:rPr>
         <w:lastRenderedPageBreak/>
         <w:drawing>
           <wp:inline distT="0" distB="0" distL="0" distR="0" wp14:anchorId="2042E41F" wp14:editId="413633EE">
@@ -1213,6 +1417,9 @@
         <w:bidi w:val="0"/>
       </w:pPr>
       <w:r>
+        <w:rPr>
+          <w:noProof/>
+        </w:rPr>
         <w:drawing>
           <wp:inline distT="0" distB="0" distL="0" distR="0" wp14:anchorId="7AA34677" wp14:editId="64D335A5">
             <wp:extent cx="3982006" cy="3896269"/>
@@ -1278,6 +1485,9 @@
         <w:bidi w:val="0"/>
       </w:pPr>
       <w:r>
+        <w:rPr>
+          <w:noProof/>
+        </w:rPr>
         <w:drawing>
           <wp:inline distT="0" distB="0" distL="0" distR="0" wp14:anchorId="3F09C960" wp14:editId="757F308D">
             <wp:extent cx="3848637" cy="3562847"/>
@@ -1324,6 +1534,7 @@
       </w:pPr>
       <w:r>
         <w:rPr>
+          <w:noProof/>
           <w:u w:val="single"/>
         </w:rPr>
         <w:drawing>
@@ -1382,6 +1593,9 @@
         <w:bidi w:val="0"/>
       </w:pPr>
       <w:r>
+        <w:rPr>
+          <w:noProof/>
+        </w:rPr>
         <w:lastRenderedPageBreak/>
         <w:drawing>
           <wp:inline distT="0" distB="0" distL="0" distR="0" wp14:anchorId="6F42A1A2" wp14:editId="7F6F514F">
@@ -1429,6 +1643,7 @@
       </w:pPr>
       <w:r>
         <w:rPr>
+          <w:noProof/>
           <w:u w:val="single"/>
         </w:rPr>
         <w:drawing>
@@ -1487,6 +1702,9 @@
         <w:bidi w:val="0"/>
       </w:pPr>
       <w:r>
+        <w:rPr>
+          <w:noProof/>
+        </w:rPr>
         <w:lastRenderedPageBreak/>
         <w:drawing>
           <wp:inline distT="0" distB="0" distL="0" distR="0" wp14:anchorId="1C238317" wp14:editId="19B69BA2">
@@ -1529,8 +1747,13 @@
       <w:pPr>
         <w:bidi w:val="0"/>
       </w:pPr>
-      <w:r>
-        <w:t xml:space="preserve">And, </w:t>
+      <w:proofErr w:type="gramStart"/>
+      <w:r>
+        <w:t>And,</w:t>
+      </w:r>
+      <w:proofErr w:type="gramEnd"/>
+      <w:r>
+        <w:t xml:space="preserve"> </w:t>
       </w:r>
       <w:r>
         <w:rPr>
@@ -1547,6 +1770,9 @@
         <w:bidi w:val="0"/>
       </w:pPr>
       <w:r>
+        <w:rPr>
+          <w:noProof/>
+        </w:rPr>
         <w:drawing>
           <wp:inline distT="0" distB="0" distL="0" distR="0" wp14:anchorId="78002CC6" wp14:editId="5094A0E2">
             <wp:extent cx="4391025" cy="4298671"/>
@@ -1599,7 +1825,23 @@
         <w:bidi w:val="0"/>
       </w:pPr>
       <w:r>
-        <w:t>The algorithm part 2 part is to generate, after the new initial_pose and last_pose of the trajectory were chosen, new camera poses to smoothly connect between the first and the last poses.</w:t>
+        <w:t xml:space="preserve">The algorithm part 2 part is to generate, after the new </w:t>
+      </w:r>
+      <w:proofErr w:type="spellStart"/>
+      <w:r>
+        <w:t>initial_pose</w:t>
+      </w:r>
+      <w:proofErr w:type="spellEnd"/>
+      <w:r>
+        <w:t xml:space="preserve"> and </w:t>
+      </w:r>
+      <w:proofErr w:type="spellStart"/>
+      <w:r>
+        <w:t>last_pose</w:t>
+      </w:r>
+      <w:proofErr w:type="spellEnd"/>
+      <w:r>
+        <w:t xml:space="preserve"> of the trajectory were chosen, new camera poses to smoothly connect between the first and the last poses.</w:t>
       </w:r>
     </w:p>
     <w:p>
@@ -1623,8 +1865,13 @@
       <w:r>
         <w:t xml:space="preserve"> frame </w:t>
       </w:r>
-      <w:r>
-        <w:t xml:space="preserve">xyz location </w:t>
+      <w:proofErr w:type="spellStart"/>
+      <w:r>
+        <w:t>xyz</w:t>
+      </w:r>
+      <w:proofErr w:type="spellEnd"/>
+      <w:r>
+        <w:t xml:space="preserve"> location </w:t>
       </w:r>
       <w:r>
         <w:t xml:space="preserve">synthesis, </w:t>
@@ -1733,7 +1980,31 @@
         <w:bidi w:val="0"/>
       </w:pPr>
       <w:r>
-        <w:t>Begin from the end frame, and generate new xyz positions by iteratively walking the spline by steps of average_spline_distance.</w:t>
+        <w:t xml:space="preserve">Begin from the end </w:t>
+      </w:r>
+      <w:proofErr w:type="gramStart"/>
+      <w:r>
+        <w:t>frame, and</w:t>
+      </w:r>
+      <w:proofErr w:type="gramEnd"/>
+      <w:r>
+        <w:t xml:space="preserve"> generate new </w:t>
+      </w:r>
+      <w:proofErr w:type="spellStart"/>
+      <w:r>
+        <w:t>xyz</w:t>
+      </w:r>
+      <w:proofErr w:type="spellEnd"/>
+      <w:r>
+        <w:t xml:space="preserve"> positions by iteratively walking the spline by steps of </w:t>
+      </w:r>
+      <w:proofErr w:type="spellStart"/>
+      <w:r>
+        <w:t>average_spline_distance</w:t>
+      </w:r>
+      <w:proofErr w:type="spellEnd"/>
+      <w:r>
+        <w:t>.</w:t>
       </w:r>
     </w:p>
     <w:p>
@@ -1785,6 +2056,9 @@
         <w:bidi w:val="0"/>
       </w:pPr>
       <w:r>
+        <w:rPr>
+          <w:noProof/>
+        </w:rPr>
         <w:drawing>
           <wp:inline distT="0" distB="0" distL="0" distR="0" wp14:anchorId="74E781EB" wp14:editId="33A1387A">
             <wp:extent cx="4041955" cy="2999105"/>
@@ -1946,12 +2220,18 @@
       <w:pPr>
         <w:bidi w:val="0"/>
       </w:pPr>
-    </w:p>
-    <w:p>
-      <w:pPr>
-        <w:bidi w:val="0"/>
-      </w:pPr>
-      <w:r>
+      <w:r>
+        <w:t>Another example:</w:t>
+      </w:r>
+    </w:p>
+    <w:p>
+      <w:pPr>
+        <w:bidi w:val="0"/>
+      </w:pPr>
+      <w:r>
+        <w:rPr>
+          <w:noProof/>
+        </w:rPr>
         <w:lastRenderedPageBreak/>
         <w:drawing>
           <wp:inline distT="0" distB="0" distL="0" distR="0" wp14:anchorId="69DFF9AC" wp14:editId="18EB054C">
@@ -2844,6 +3124,7 @@
   <w:style w:type="character" w:default="1" w:styleId="DefaultParagraphFont">
     <w:name w:val="Default Paragraph Font"/>
     <w:uiPriority w:val="1"/>
+    <w:semiHidden/>
     <w:unhideWhenUsed/>
   </w:style>
   <w:style w:type="table" w:default="1" w:styleId="TableNormal">

</xml_diff>